<commit_message>
auto corr, gen install
</commit_message>
<xml_diff>
--- a/EasyCC/IRCA3 EasyCC.docx
+++ b/EasyCC/IRCA3 EasyCC.docx
@@ -1,6 +1,6 @@
 
 <file path=word/document.xml><?xml version="1.0" encoding="utf-8"?>
-<w:document xmlns:wpc="http://schemas.microsoft.com/office/word/2010/wordprocessingCanvas" xmlns:cx="http://schemas.microsoft.com/office/drawing/2014/chartex" xmlns:cx1="http://schemas.microsoft.com/office/drawing/2015/9/8/chartex" xmlns:cx2="http://schemas.microsoft.com/office/drawing/2015/10/21/chartex" xmlns:cx3="http://schemas.microsoft.com/office/drawing/2016/5/9/chartex" xmlns:cx4="http://schemas.microsoft.com/office/drawing/2016/5/10/chartex" xmlns:cx5="http://schemas.microsoft.com/office/drawing/2016/5/11/chartex" xmlns:cx6="http://schemas.microsoft.com/office/drawing/2016/5/12/chartex" xmlns:cx7="http://schemas.microsoft.com/office/drawing/2016/5/13/chartex" xmlns:cx8="http://schemas.microsoft.com/office/drawing/2016/5/14/chartex" xmlns:mc="http://schemas.openxmlformats.org/markup-compatibility/2006" xmlns:aink="http://schemas.microsoft.com/office/drawing/2016/ink" xmlns:am3d="http://schemas.microsoft.com/office/drawing/2017/model3d" xmlns:o="urn:schemas-microsoft-com:office:office" xmlns:r="http://schemas.openxmlformats.org/officeDocument/2006/relationships" xmlns:m="http://schemas.openxmlformats.org/officeDocument/2006/math" xmlns:v="urn:schemas-microsoft-com:vml" xmlns:wp14="http://schemas.microsoft.com/office/word/2010/wordprocessingDrawing" xmlns:wp="http://schemas.openxmlformats.org/drawingml/2006/wordprocessingDrawing" xmlns:w10="urn:schemas-microsoft-com:office:word" xmlns:w="http://schemas.openxmlformats.org/wordprocessingml/2006/main" xmlns:w14="http://schemas.microsoft.com/office/word/2010/wordml" xmlns:w15="http://schemas.microsoft.com/office/word/2012/wordml" xmlns:w16cex="http://schemas.microsoft.com/office/word/2018/wordml/cex" xmlns:w16cid="http://schemas.microsoft.com/office/word/2016/wordml/cid" xmlns:w16="http://schemas.microsoft.com/office/word/2018/wordml" xmlns:w16se="http://schemas.microsoft.com/office/word/2015/wordml/symex" xmlns:wpg="http://schemas.microsoft.com/office/word/2010/wordprocessingGroup" xmlns:wpi="http://schemas.microsoft.com/office/word/2010/wordprocessingInk" xmlns:wne="http://schemas.microsoft.com/office/word/2006/wordml" xmlns:wps="http://schemas.microsoft.com/office/word/2010/wordprocessingShape" mc:Ignorable="w14 w15 w16se w16cid w16 w16cex wp14">
+<w:document xmlns:wpc="http://schemas.microsoft.com/office/word/2010/wordprocessingCanvas" xmlns:cx="http://schemas.microsoft.com/office/drawing/2014/chartex" xmlns:cx1="http://schemas.microsoft.com/office/drawing/2015/9/8/chartex" xmlns:cx2="http://schemas.microsoft.com/office/drawing/2015/10/21/chartex" xmlns:cx3="http://schemas.microsoft.com/office/drawing/2016/5/9/chartex" xmlns:cx4="http://schemas.microsoft.com/office/drawing/2016/5/10/chartex" xmlns:cx5="http://schemas.microsoft.com/office/drawing/2016/5/11/chartex" xmlns:cx6="http://schemas.microsoft.com/office/drawing/2016/5/12/chartex" xmlns:cx7="http://schemas.microsoft.com/office/drawing/2016/5/13/chartex" xmlns:cx8="http://schemas.microsoft.com/office/drawing/2016/5/14/chartex" xmlns:mc="http://schemas.openxmlformats.org/markup-compatibility/2006" xmlns:aink="http://schemas.microsoft.com/office/drawing/2016/ink" xmlns:am3d="http://schemas.microsoft.com/office/drawing/2017/model3d" xmlns:o="urn:schemas-microsoft-com:office:office" xmlns:oel="http://schemas.microsoft.com/office/2019/extlst" xmlns:r="http://schemas.openxmlformats.org/officeDocument/2006/relationships" xmlns:m="http://schemas.openxmlformats.org/officeDocument/2006/math" xmlns:v="urn:schemas-microsoft-com:vml" xmlns:wp14="http://schemas.microsoft.com/office/word/2010/wordprocessingDrawing" xmlns:wp="http://schemas.openxmlformats.org/drawingml/2006/wordprocessingDrawing" xmlns:w10="urn:schemas-microsoft-com:office:word" xmlns:w="http://schemas.openxmlformats.org/wordprocessingml/2006/main" xmlns:w14="http://schemas.microsoft.com/office/word/2010/wordml" xmlns:w15="http://schemas.microsoft.com/office/word/2012/wordml" xmlns:w16cex="http://schemas.microsoft.com/office/word/2018/wordml/cex" xmlns:w16cid="http://schemas.microsoft.com/office/word/2016/wordml/cid" xmlns:w16="http://schemas.microsoft.com/office/word/2018/wordml" xmlns:w16du="http://schemas.microsoft.com/office/word/2023/wordml/word16du" xmlns:w16sdtdh="http://schemas.microsoft.com/office/word/2020/wordml/sdtdatahash" xmlns:w16se="http://schemas.microsoft.com/office/word/2015/wordml/symex" xmlns:wpg="http://schemas.microsoft.com/office/word/2010/wordprocessingGroup" xmlns:wpi="http://schemas.microsoft.com/office/word/2010/wordprocessingInk" xmlns:wne="http://schemas.microsoft.com/office/word/2006/wordml" xmlns:wps="http://schemas.microsoft.com/office/word/2010/wordprocessingShape" mc:Ignorable="w14 w15 w16se w16cid w16 w16cex w16sdtdh w16du wp14">
   <w:body>
     <w:p>
       <w:pPr>
@@ -155,7 +155,6 @@
         </w:rPr>
         <w:fldChar w:fldCharType="separate"/>
       </w:r>
-      <w:proofErr w:type="spellStart"/>
       <w:r>
         <w:rPr>
           <w:rFonts w:cs="Arial"/>
@@ -165,7 +164,6 @@
         </w:rPr>
         <w:t>EasyCC</w:t>
       </w:r>
-      <w:proofErr w:type="spellEnd"/>
       <w:r>
         <w:rPr>
           <w:rFonts w:cs="Arial"/>
@@ -3196,16 +3194,11 @@
       <w:r>
         <w:t xml:space="preserve"> Nastavení IP adresy lze změnit v natavení aplikace „</w:t>
       </w:r>
-      <w:proofErr w:type="spellStart"/>
       <w:r>
         <w:t>NastaveniAppJCE</w:t>
       </w:r>
       <w:r>
-        <w:t>.init</w:t>
-      </w:r>
-      <w:proofErr w:type="spellEnd"/>
-      <w:r>
-        <w:t>“.</w:t>
+        <w:t>.init“.</w:t>
       </w:r>
     </w:p>
     <w:p>
@@ -3301,7 +3294,7 @@
                 <v:stroke joinstyle="miter"/>
                 <v:path gradientshapeok="t" o:connecttype="rect"/>
               </v:shapetype>
-              <v:shape id="Textové pole 7" o:spid="_x0000_s1026" type="#_x0000_t202" style="position:absolute;margin-left:.15pt;margin-top:72.6pt;width:79.5pt;height:46.5pt;z-index:251661312;visibility:visible;mso-wrap-style:square;mso-width-percent:0;mso-height-percent:0;mso-wrap-distance-left:9pt;mso-wrap-distance-top:0;mso-wrap-distance-right:9pt;mso-wrap-distance-bottom:0;mso-position-horizontal:absolute;mso-position-horizontal-relative:text;mso-position-vertical:absolute;mso-position-vertical-relative:text;mso-width-percent:0;mso-height-percent:0;mso-width-relative:margin;mso-height-relative:margin;v-text-anchor:top" o:gfxdata="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" filled="f" stroked="f">
+              <v:shape id="Textové pole 7" o:spid="_x0000_s1026" type="#_x0000_t202" style="position:absolute;margin-left:.15pt;margin-top:72.6pt;width:79.5pt;height:46.5pt;z-index:251661312;visibility:visible;mso-wrap-style:square;mso-width-percent:0;mso-height-percent:0;mso-wrap-distance-left:9pt;mso-wrap-distance-top:0;mso-wrap-distance-right:9pt;mso-wrap-distance-bottom:0;mso-position-horizontal:absolute;mso-position-horizontal-relative:text;mso-position-vertical:absolute;mso-position-vertical-relative:text;mso-width-percent:0;mso-height-percent:0;mso-width-relative:margin;mso-height-relative:margin;v-text-anchor:top" o:gfxdata="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" filled="f" stroked="f">
                 <v:textbox>
                   <w:txbxContent>
                     <w:p>
@@ -3425,7 +3418,7 @@
           </mc:Choice>
           <mc:Fallback>
             <w:pict>
-              <v:shape w14:anchorId="533C542A" id="Textové pole 3" o:spid="_x0000_s1027" type="#_x0000_t202" style="position:absolute;margin-left:152.65pt;margin-top:47.6pt;width:69.25pt;height:32.4pt;z-index:251667456;visibility:visible;mso-wrap-style:square;mso-width-percent:0;mso-height-percent:0;mso-wrap-distance-left:9pt;mso-wrap-distance-top:0;mso-wrap-distance-right:9pt;mso-wrap-distance-bottom:0;mso-position-horizontal:absolute;mso-position-horizontal-relative:text;mso-position-vertical:absolute;mso-position-vertical-relative:text;mso-width-percent:0;mso-height-percent:0;mso-width-relative:margin;mso-height-relative:margin;v-text-anchor:top" o:gfxdata="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" filled="f" stroked="f">
+              <v:shape w14:anchorId="533C542A" id="Textové pole 3" o:spid="_x0000_s1027" type="#_x0000_t202" style="position:absolute;margin-left:152.65pt;margin-top:47.6pt;width:69.25pt;height:32.4pt;z-index:251667456;visibility:visible;mso-wrap-style:square;mso-width-percent:0;mso-height-percent:0;mso-wrap-distance-left:9pt;mso-wrap-distance-top:0;mso-wrap-distance-right:9pt;mso-wrap-distance-bottom:0;mso-position-horizontal:absolute;mso-position-horizontal-relative:text;mso-position-vertical:absolute;mso-position-vertical-relative:text;mso-width-percent:0;mso-height-percent:0;mso-width-relative:margin;mso-height-relative:margin;v-text-anchor:top" o:gfxdata="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" filled="f" stroked="f">
                 <v:textbox>
                   <w:txbxContent>
                     <w:p>
@@ -3549,7 +3542,7 @@
           </mc:Choice>
           <mc:Fallback>
             <w:pict>
-              <v:shape w14:anchorId="594C7119" id="Textové pole 6" o:spid="_x0000_s1028" type="#_x0000_t202" style="position:absolute;margin-left:334.55pt;margin-top:83.5pt;width:48.85pt;height:32.4pt;z-index:251659264;visibility:visible;mso-wrap-style:square;mso-width-percent:0;mso-height-percent:0;mso-wrap-distance-left:9pt;mso-wrap-distance-top:0;mso-wrap-distance-right:9pt;mso-wrap-distance-bottom:0;mso-position-horizontal:absolute;mso-position-horizontal-relative:text;mso-position-vertical:absolute;mso-position-vertical-relative:text;mso-width-percent:0;mso-height-percent:0;mso-width-relative:margin;mso-height-relative:margin;v-text-anchor:top" o:gfxdata="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" filled="f" stroked="f">
+              <v:shape w14:anchorId="594C7119" id="Textové pole 6" o:spid="_x0000_s1028" type="#_x0000_t202" style="position:absolute;margin-left:334.55pt;margin-top:83.5pt;width:48.85pt;height:32.4pt;z-index:251659264;visibility:visible;mso-wrap-style:square;mso-width-percent:0;mso-height-percent:0;mso-wrap-distance-left:9pt;mso-wrap-distance-top:0;mso-wrap-distance-right:9pt;mso-wrap-distance-bottom:0;mso-position-horizontal:absolute;mso-position-horizontal-relative:text;mso-position-vertical:absolute;mso-position-vertical-relative:text;mso-width-percent:0;mso-height-percent:0;mso-width-relative:margin;mso-height-relative:margin;v-text-anchor:top" o:gfxdata="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" filled="f" stroked="f">
                 <v:textbox>
                   <w:txbxContent>
                     <w:p>
@@ -3673,7 +3666,7 @@
           </mc:Choice>
           <mc:Fallback>
             <w:pict>
-              <v:shape w14:anchorId="42EB5863" id="Textové pole 28" o:spid="_x0000_s1029" type="#_x0000_t202" style="position:absolute;margin-left:146.75pt;margin-top:145.6pt;width:69.25pt;height:32.4pt;z-index:251665408;visibility:visible;mso-wrap-style:square;mso-width-percent:0;mso-height-percent:0;mso-wrap-distance-left:9pt;mso-wrap-distance-top:0;mso-wrap-distance-right:9pt;mso-wrap-distance-bottom:0;mso-position-horizontal:absolute;mso-position-horizontal-relative:text;mso-position-vertical:absolute;mso-position-vertical-relative:text;mso-width-percent:0;mso-height-percent:0;mso-width-relative:margin;mso-height-relative:margin;v-text-anchor:top" o:gfxdata="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" filled="f" stroked="f">
+              <v:shape w14:anchorId="42EB5863" id="Textové pole 28" o:spid="_x0000_s1029" type="#_x0000_t202" style="position:absolute;margin-left:146.75pt;margin-top:145.6pt;width:69.25pt;height:32.4pt;z-index:251665408;visibility:visible;mso-wrap-style:square;mso-width-percent:0;mso-height-percent:0;mso-wrap-distance-left:9pt;mso-wrap-distance-top:0;mso-wrap-distance-right:9pt;mso-wrap-distance-bottom:0;mso-position-horizontal:absolute;mso-position-horizontal-relative:text;mso-position-vertical:absolute;mso-position-vertical-relative:text;mso-width-percent:0;mso-height-percent:0;mso-width-relative:margin;mso-height-relative:margin;v-text-anchor:top" o:gfxdata="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" filled="f" stroked="f">
                 <v:textbox>
                   <w:txbxContent>
                     <w:p>
@@ -3832,15 +3825,7 @@
     </w:p>
     <w:p>
       <w:r>
-        <w:t>Každý skript lze zařadit do kategorie, základní kategorie je prázdný znak. Vybráním kategorie se zobrazí seznam skriptů spadající do příslušné kategorie. Vybráním skriptu se zobrazí jeho obsah v okně vstup. Ten lze libovolně upravovat a odeslat do kamery tlačítkem „</w:t>
-      </w:r>
-      <w:proofErr w:type="spellStart"/>
-      <w:r>
-        <w:t>Spust</w:t>
-      </w:r>
-      <w:proofErr w:type="spellEnd"/>
-      <w:r>
-        <w:t xml:space="preserve">“. </w:t>
+        <w:t xml:space="preserve">Každý skript lze zařadit do kategorie, základní kategorie je prázdný znak. Vybráním kategorie se zobrazí seznam skriptů spadající do příslušné kategorie. Vybráním skriptu se zobrazí jeho obsah v okně vstup. Ten lze libovolně upravovat a odeslat do kamery tlačítkem „Spust“. </w:t>
       </w:r>
     </w:p>
     <w:p>
@@ -3853,32 +3838,17 @@
       <w:r>
         <w:t>/</w:t>
       </w:r>
-      <w:proofErr w:type="spellStart"/>
       <w:r>
-        <w:t>EasyCC</w:t>
+        <w:t>EasyCC/</w:t>
       </w:r>
-      <w:proofErr w:type="spellEnd"/>
-      <w:r>
-        <w:t>/</w:t>
-      </w:r>
-      <w:proofErr w:type="spellStart"/>
       <w:r>
         <w:t>BolInit</w:t>
       </w:r>
-      <w:proofErr w:type="spellEnd"/>
       <w:r>
         <w:t xml:space="preserve">“. </w:t>
       </w:r>
       <w:r>
-        <w:t>Přijatá datová pole z kamery jsou ve složce „Dokumenty/</w:t>
-      </w:r>
-      <w:proofErr w:type="spellStart"/>
-      <w:r>
-        <w:t>EasyCC</w:t>
-      </w:r>
-      <w:proofErr w:type="spellEnd"/>
-      <w:r>
-        <w:t>“.</w:t>
+        <w:t>Přijatá datová pole z kamery jsou ve složce „Dokumenty/EasyCC“.</w:t>
       </w:r>
     </w:p>
     <w:p>
@@ -3900,13 +3870,8 @@
           <w:numId w:val="44"/>
         </w:numPr>
       </w:pPr>
-      <w:proofErr w:type="spellStart"/>
       <w:r>
-        <w:t>File</w:t>
-      </w:r>
-      <w:proofErr w:type="spellEnd"/>
-      <w:r>
-        <w:t xml:space="preserve"> – umožňuje nahrání textového souboru z počítače</w:t>
+        <w:t>File – umožňuje nahrání textového souboru z počítače</w:t>
       </w:r>
     </w:p>
     <w:p>
@@ -3917,13 +3882,8 @@
           <w:numId w:val="44"/>
         </w:numPr>
       </w:pPr>
-      <w:proofErr w:type="spellStart"/>
       <w:r>
-        <w:t>Rem</w:t>
-      </w:r>
-      <w:proofErr w:type="spellEnd"/>
-      <w:r>
-        <w:t xml:space="preserve"> – smaže aktuálně vybraný skript</w:t>
+        <w:t>Rem – smaže aktuálně vybraný skript</w:t>
       </w:r>
     </w:p>
     <w:p>
@@ -3934,13 +3894,8 @@
           <w:numId w:val="44"/>
         </w:numPr>
       </w:pPr>
-      <w:proofErr w:type="spellStart"/>
       <w:r>
-        <w:t>Add</w:t>
-      </w:r>
-      <w:proofErr w:type="spellEnd"/>
-      <w:r>
-        <w:t xml:space="preserve"> – přidá do aktivní kategorie vytvořený skript ze sekce „vstup“</w:t>
+        <w:t>Add – přidá do aktivní kategorie vytvořený skript ze sekce „vstup“</w:t>
       </w:r>
     </w:p>
     <w:p>
@@ -4056,15 +4011,7 @@
     </w:p>
     <w:p>
       <w:r>
-        <w:t>Seznam možných příkazů do kamery je uveden v dokumentu „</w:t>
-      </w:r>
-      <w:proofErr w:type="spellStart"/>
-      <w:r>
-        <w:t>CheatSheet</w:t>
-      </w:r>
-      <w:proofErr w:type="spellEnd"/>
-      <w:r>
-        <w:t>“.</w:t>
+        <w:t>Seznam možných příkazů do kamery je uveden v dokumentu „CheatSheet“.</w:t>
       </w:r>
     </w:p>
     <w:p>
@@ -4093,15 +4040,7 @@
         </w:numPr>
       </w:pPr>
       <w:r>
-        <w:t>Hodnotu je možné zadat s </w:t>
-      </w:r>
-      <w:proofErr w:type="spellStart"/>
-      <w:r>
-        <w:t>hexa</w:t>
-      </w:r>
-      <w:proofErr w:type="spellEnd"/>
-      <w:r>
-        <w:t xml:space="preserve"> prefixem „0x“</w:t>
+        <w:t>Hodnotu je možné zadat s hexa prefixem „0x“</w:t>
       </w:r>
     </w:p>
     <w:p>
@@ -4149,15 +4088,7 @@
         </w:numPr>
       </w:pPr>
       <w:r>
-        <w:t>Uloží hlavičku obrázku „.h“, a data „.</w:t>
-      </w:r>
-      <w:proofErr w:type="spellStart"/>
-      <w:r>
-        <w:t>bmp</w:t>
-      </w:r>
-      <w:proofErr w:type="spellEnd"/>
-      <w:r>
-        <w:t>/.bin“</w:t>
+        <w:t>Uloží hlavičku obrázku „.h“, a data „.bmp/.bin“</w:t>
       </w:r>
     </w:p>
     <w:p>
@@ -4181,15 +4112,7 @@
         </w:numPr>
       </w:pPr>
       <w:r>
-        <w:t>„DMY 0/1</w:t>
-      </w:r>
-      <w:proofErr w:type="gramStart"/>
-      <w:r>
-        <w:t>“  -</w:t>
-      </w:r>
-      <w:proofErr w:type="gramEnd"/>
-      <w:r>
-        <w:t xml:space="preserve"> při „1“ aplikace pouze přímá obraz z kamery</w:t>
+        <w:t>„DMY 0/1“  - při „1“ aplikace pouze přímá obraz z kamery</w:t>
       </w:r>
     </w:p>
     <w:p>
@@ -4225,15 +4148,7 @@
         </w:numPr>
       </w:pPr>
       <w:r>
-        <w:t xml:space="preserve">„AVG </w:t>
-      </w:r>
-      <w:proofErr w:type="spellStart"/>
-      <w:r>
-        <w:t>uint</w:t>
-      </w:r>
-      <w:proofErr w:type="spellEnd"/>
-      <w:r>
-        <w:t>“ – počet snímků, které aplikace před zobrazením průměruje</w:t>
+        <w:t>„AVG uint“ – počet snímků, které aplikace před zobrazením průměruje</w:t>
       </w:r>
     </w:p>
     <w:p>
@@ -4305,15 +4220,40 @@
         </w:numPr>
       </w:pPr>
       <w:r>
-        <w:t xml:space="preserve">„MUX N“ – </w:t>
+        <w:t>„MUX N“ – dropuje každých N snímků</w:t>
       </w:r>
-      <w:proofErr w:type="spellStart"/>
+    </w:p>
+    <w:p>
+      <w:pPr>
+        <w:pStyle w:val="Odstavecseseznamem"/>
+        <w:numPr>
+          <w:ilvl w:val="1"/>
+          <w:numId w:val="45"/>
+        </w:numPr>
+      </w:pPr>
       <w:r>
-        <w:t>dropuje</w:t>
+        <w:t>„</w:t>
       </w:r>
-      <w:proofErr w:type="spellEnd"/>
       <w:r>
-        <w:t xml:space="preserve"> každých N snímků</w:t>
+        <w:t>ACG</w:t>
+      </w:r>
+      <w:r>
+        <w:t xml:space="preserve">“ – </w:t>
+      </w:r>
+      <w:r>
+        <w:t xml:space="preserve">nastaví vhodnou hodnotu GSK </w:t>
+      </w:r>
+    </w:p>
+    <w:p>
+      <w:pPr>
+        <w:pStyle w:val="Odstavecseseznamem"/>
+        <w:numPr>
+          <w:ilvl w:val="2"/>
+          <w:numId w:val="45"/>
+        </w:numPr>
+      </w:pPr>
+      <w:r>
+        <w:t>Výstup kamery musí být bez korekce, záklopka předem zavřená</w:t>
       </w:r>
     </w:p>
     <w:p>
@@ -4337,11 +4277,8 @@
         </w:numPr>
       </w:pPr>
       <w:r>
-        <w:t>„</w:t>
-      </w:r>
-      <w:proofErr w:type="spellStart"/>
-      <w:r>
-        <w:t>TajnyKodNaV</w:t>
+        <w:lastRenderedPageBreak/>
+        <w:t>„TajnyKodNaV</w:t>
       </w:r>
       <w:r>
         <w:t>ypnuti</w:t>
@@ -4352,7 +4289,6 @@
       <w:r>
         <w:t>lasky</w:t>
       </w:r>
-      <w:proofErr w:type="spellEnd"/>
       <w:r>
         <w:t xml:space="preserve"> 0/1“ – při 1 se hláška </w:t>
       </w:r>
@@ -4377,7 +4313,7 @@
 </file>
 
 <file path=word/endnotes.xml><?xml version="1.0" encoding="utf-8"?>
-<w:endnotes xmlns:wpc="http://schemas.microsoft.com/office/word/2010/wordprocessingCanvas" xmlns:cx="http://schemas.microsoft.com/office/drawing/2014/chartex" xmlns:cx1="http://schemas.microsoft.com/office/drawing/2015/9/8/chartex" xmlns:cx2="http://schemas.microsoft.com/office/drawing/2015/10/21/chartex" xmlns:cx3="http://schemas.microsoft.com/office/drawing/2016/5/9/chartex" xmlns:cx4="http://schemas.microsoft.com/office/drawing/2016/5/10/chartex" xmlns:cx5="http://schemas.microsoft.com/office/drawing/2016/5/11/chartex" xmlns:cx6="http://schemas.microsoft.com/office/drawing/2016/5/12/chartex" xmlns:cx7="http://schemas.microsoft.com/office/drawing/2016/5/13/chartex" xmlns:cx8="http://schemas.microsoft.com/office/drawing/2016/5/14/chartex" xmlns:mc="http://schemas.openxmlformats.org/markup-compatibility/2006" xmlns:aink="http://schemas.microsoft.com/office/drawing/2016/ink" xmlns:am3d="http://schemas.microsoft.com/office/drawing/2017/model3d" xmlns:o="urn:schemas-microsoft-com:office:office" xmlns:r="http://schemas.openxmlformats.org/officeDocument/2006/relationships" xmlns:m="http://schemas.openxmlformats.org/officeDocument/2006/math" xmlns:v="urn:schemas-microsoft-com:vml" xmlns:wp14="http://schemas.microsoft.com/office/word/2010/wordprocessingDrawing" xmlns:wp="http://schemas.openxmlformats.org/drawingml/2006/wordprocessingDrawing" xmlns:w10="urn:schemas-microsoft-com:office:word" xmlns:w="http://schemas.openxmlformats.org/wordprocessingml/2006/main" xmlns:w14="http://schemas.microsoft.com/office/word/2010/wordml" xmlns:w15="http://schemas.microsoft.com/office/word/2012/wordml" xmlns:w16cex="http://schemas.microsoft.com/office/word/2018/wordml/cex" xmlns:w16cid="http://schemas.microsoft.com/office/word/2016/wordml/cid" xmlns:w16="http://schemas.microsoft.com/office/word/2018/wordml" xmlns:w16se="http://schemas.microsoft.com/office/word/2015/wordml/symex" xmlns:wpg="http://schemas.microsoft.com/office/word/2010/wordprocessingGroup" xmlns:wpi="http://schemas.microsoft.com/office/word/2010/wordprocessingInk" xmlns:wne="http://schemas.microsoft.com/office/word/2006/wordml" xmlns:wps="http://schemas.microsoft.com/office/word/2010/wordprocessingShape" mc:Ignorable="w14 w15 w16se w16cid w16 w16cex wp14">
+<w:endnotes xmlns:wpc="http://schemas.microsoft.com/office/word/2010/wordprocessingCanvas" xmlns:cx="http://schemas.microsoft.com/office/drawing/2014/chartex" xmlns:cx1="http://schemas.microsoft.com/office/drawing/2015/9/8/chartex" xmlns:cx2="http://schemas.microsoft.com/office/drawing/2015/10/21/chartex" xmlns:cx3="http://schemas.microsoft.com/office/drawing/2016/5/9/chartex" xmlns:cx4="http://schemas.microsoft.com/office/drawing/2016/5/10/chartex" xmlns:cx5="http://schemas.microsoft.com/office/drawing/2016/5/11/chartex" xmlns:cx6="http://schemas.microsoft.com/office/drawing/2016/5/12/chartex" xmlns:cx7="http://schemas.microsoft.com/office/drawing/2016/5/13/chartex" xmlns:cx8="http://schemas.microsoft.com/office/drawing/2016/5/14/chartex" xmlns:mc="http://schemas.openxmlformats.org/markup-compatibility/2006" xmlns:aink="http://schemas.microsoft.com/office/drawing/2016/ink" xmlns:am3d="http://schemas.microsoft.com/office/drawing/2017/model3d" xmlns:o="urn:schemas-microsoft-com:office:office" xmlns:oel="http://schemas.microsoft.com/office/2019/extlst" xmlns:r="http://schemas.openxmlformats.org/officeDocument/2006/relationships" xmlns:m="http://schemas.openxmlformats.org/officeDocument/2006/math" xmlns:v="urn:schemas-microsoft-com:vml" xmlns:wp14="http://schemas.microsoft.com/office/word/2010/wordprocessingDrawing" xmlns:wp="http://schemas.openxmlformats.org/drawingml/2006/wordprocessingDrawing" xmlns:w10="urn:schemas-microsoft-com:office:word" xmlns:w="http://schemas.openxmlformats.org/wordprocessingml/2006/main" xmlns:w14="http://schemas.microsoft.com/office/word/2010/wordml" xmlns:w15="http://schemas.microsoft.com/office/word/2012/wordml" xmlns:w16cex="http://schemas.microsoft.com/office/word/2018/wordml/cex" xmlns:w16cid="http://schemas.microsoft.com/office/word/2016/wordml/cid" xmlns:w16="http://schemas.microsoft.com/office/word/2018/wordml" xmlns:w16du="http://schemas.microsoft.com/office/word/2023/wordml/word16du" xmlns:w16sdtdh="http://schemas.microsoft.com/office/word/2020/wordml/sdtdatahash" xmlns:w16se="http://schemas.microsoft.com/office/word/2015/wordml/symex" xmlns:wpg="http://schemas.microsoft.com/office/word/2010/wordprocessingGroup" xmlns:wpi="http://schemas.microsoft.com/office/word/2010/wordprocessingInk" xmlns:wne="http://schemas.microsoft.com/office/word/2006/wordml" xmlns:wps="http://schemas.microsoft.com/office/word/2010/wordprocessingShape" mc:Ignorable="w14 w15 w16se w16cid w16 w16cex w16sdtdh w16du wp14">
   <w:endnote w:type="separator" w:id="-1">
     <w:p>
       <w:r>
@@ -4396,7 +4332,7 @@
 </file>
 
 <file path=word/footer1.xml><?xml version="1.0" encoding="utf-8"?>
-<w:ftr xmlns:wpc="http://schemas.microsoft.com/office/word/2010/wordprocessingCanvas" xmlns:cx="http://schemas.microsoft.com/office/drawing/2014/chartex" xmlns:cx1="http://schemas.microsoft.com/office/drawing/2015/9/8/chartex" xmlns:cx2="http://schemas.microsoft.com/office/drawing/2015/10/21/chartex" xmlns:cx3="http://schemas.microsoft.com/office/drawing/2016/5/9/chartex" xmlns:cx4="http://schemas.microsoft.com/office/drawing/2016/5/10/chartex" xmlns:cx5="http://schemas.microsoft.com/office/drawing/2016/5/11/chartex" xmlns:cx6="http://schemas.microsoft.com/office/drawing/2016/5/12/chartex" xmlns:cx7="http://schemas.microsoft.com/office/drawing/2016/5/13/chartex" xmlns:cx8="http://schemas.microsoft.com/office/drawing/2016/5/14/chartex" xmlns:mc="http://schemas.openxmlformats.org/markup-compatibility/2006" xmlns:aink="http://schemas.microsoft.com/office/drawing/2016/ink" xmlns:am3d="http://schemas.microsoft.com/office/drawing/2017/model3d" xmlns:o="urn:schemas-microsoft-com:office:office" xmlns:r="http://schemas.openxmlformats.org/officeDocument/2006/relationships" xmlns:m="http://schemas.openxmlformats.org/officeDocument/2006/math" xmlns:v="urn:schemas-microsoft-com:vml" xmlns:wp14="http://schemas.microsoft.com/office/word/2010/wordprocessingDrawing" xmlns:wp="http://schemas.openxmlformats.org/drawingml/2006/wordprocessingDrawing" xmlns:w10="urn:schemas-microsoft-com:office:word" xmlns:w="http://schemas.openxmlformats.org/wordprocessingml/2006/main" xmlns:w14="http://schemas.microsoft.com/office/word/2010/wordml" xmlns:w15="http://schemas.microsoft.com/office/word/2012/wordml" xmlns:w16cex="http://schemas.microsoft.com/office/word/2018/wordml/cex" xmlns:w16cid="http://schemas.microsoft.com/office/word/2016/wordml/cid" xmlns:w16="http://schemas.microsoft.com/office/word/2018/wordml" xmlns:w16se="http://schemas.microsoft.com/office/word/2015/wordml/symex" xmlns:wpg="http://schemas.microsoft.com/office/word/2010/wordprocessingGroup" xmlns:wpi="http://schemas.microsoft.com/office/word/2010/wordprocessingInk" xmlns:wne="http://schemas.microsoft.com/office/word/2006/wordml" xmlns:wps="http://schemas.microsoft.com/office/word/2010/wordprocessingShape" mc:Ignorable="w14 w15 w16se w16cid w16 w16cex wp14">
+<w:ftr xmlns:wpc="http://schemas.microsoft.com/office/word/2010/wordprocessingCanvas" xmlns:cx="http://schemas.microsoft.com/office/drawing/2014/chartex" xmlns:cx1="http://schemas.microsoft.com/office/drawing/2015/9/8/chartex" xmlns:cx2="http://schemas.microsoft.com/office/drawing/2015/10/21/chartex" xmlns:cx3="http://schemas.microsoft.com/office/drawing/2016/5/9/chartex" xmlns:cx4="http://schemas.microsoft.com/office/drawing/2016/5/10/chartex" xmlns:cx5="http://schemas.microsoft.com/office/drawing/2016/5/11/chartex" xmlns:cx6="http://schemas.microsoft.com/office/drawing/2016/5/12/chartex" xmlns:cx7="http://schemas.microsoft.com/office/drawing/2016/5/13/chartex" xmlns:cx8="http://schemas.microsoft.com/office/drawing/2016/5/14/chartex" xmlns:mc="http://schemas.openxmlformats.org/markup-compatibility/2006" xmlns:aink="http://schemas.microsoft.com/office/drawing/2016/ink" xmlns:am3d="http://schemas.microsoft.com/office/drawing/2017/model3d" xmlns:o="urn:schemas-microsoft-com:office:office" xmlns:oel="http://schemas.microsoft.com/office/2019/extlst" xmlns:r="http://schemas.openxmlformats.org/officeDocument/2006/relationships" xmlns:m="http://schemas.openxmlformats.org/officeDocument/2006/math" xmlns:v="urn:schemas-microsoft-com:vml" xmlns:wp14="http://schemas.microsoft.com/office/word/2010/wordprocessingDrawing" xmlns:wp="http://schemas.openxmlformats.org/drawingml/2006/wordprocessingDrawing" xmlns:w10="urn:schemas-microsoft-com:office:word" xmlns:w="http://schemas.openxmlformats.org/wordprocessingml/2006/main" xmlns:w14="http://schemas.microsoft.com/office/word/2010/wordml" xmlns:w15="http://schemas.microsoft.com/office/word/2012/wordml" xmlns:w16cex="http://schemas.microsoft.com/office/word/2018/wordml/cex" xmlns:w16cid="http://schemas.microsoft.com/office/word/2016/wordml/cid" xmlns:w16="http://schemas.microsoft.com/office/word/2018/wordml" xmlns:w16du="http://schemas.microsoft.com/office/word/2023/wordml/word16du" xmlns:w16sdtdh="http://schemas.microsoft.com/office/word/2020/wordml/sdtdatahash" xmlns:w16se="http://schemas.microsoft.com/office/word/2015/wordml/symex" xmlns:wpg="http://schemas.microsoft.com/office/word/2010/wordprocessingGroup" xmlns:wpi="http://schemas.microsoft.com/office/word/2010/wordprocessingInk" xmlns:wne="http://schemas.microsoft.com/office/word/2006/wordml" xmlns:wps="http://schemas.microsoft.com/office/word/2010/wordprocessingShape" mc:Ignorable="w14 w15 w16se w16cid w16 w16cex w16sdtdh w16du wp14">
   <w:tbl>
     <w:tblPr>
       <w:tblStyle w:val="Mkatabulky"/>
@@ -4636,7 +4572,7 @@
               <w:sz w:val="16"/>
               <w:szCs w:val="16"/>
             </w:rPr>
-            <w:t>13.7.2020</w:t>
+            <w:t>12.7.2021</w:t>
           </w:r>
           <w:r>
             <w:rPr>
@@ -4888,7 +4824,7 @@
 </file>
 
 <file path=word/footnotes.xml><?xml version="1.0" encoding="utf-8"?>
-<w:footnotes xmlns:wpc="http://schemas.microsoft.com/office/word/2010/wordprocessingCanvas" xmlns:cx="http://schemas.microsoft.com/office/drawing/2014/chartex" xmlns:cx1="http://schemas.microsoft.com/office/drawing/2015/9/8/chartex" xmlns:cx2="http://schemas.microsoft.com/office/drawing/2015/10/21/chartex" xmlns:cx3="http://schemas.microsoft.com/office/drawing/2016/5/9/chartex" xmlns:cx4="http://schemas.microsoft.com/office/drawing/2016/5/10/chartex" xmlns:cx5="http://schemas.microsoft.com/office/drawing/2016/5/11/chartex" xmlns:cx6="http://schemas.microsoft.com/office/drawing/2016/5/12/chartex" xmlns:cx7="http://schemas.microsoft.com/office/drawing/2016/5/13/chartex" xmlns:cx8="http://schemas.microsoft.com/office/drawing/2016/5/14/chartex" xmlns:mc="http://schemas.openxmlformats.org/markup-compatibility/2006" xmlns:aink="http://schemas.microsoft.com/office/drawing/2016/ink" xmlns:am3d="http://schemas.microsoft.com/office/drawing/2017/model3d" xmlns:o="urn:schemas-microsoft-com:office:office" xmlns:r="http://schemas.openxmlformats.org/officeDocument/2006/relationships" xmlns:m="http://schemas.openxmlformats.org/officeDocument/2006/math" xmlns:v="urn:schemas-microsoft-com:vml" xmlns:wp14="http://schemas.microsoft.com/office/word/2010/wordprocessingDrawing" xmlns:wp="http://schemas.openxmlformats.org/drawingml/2006/wordprocessingDrawing" xmlns:w10="urn:schemas-microsoft-com:office:word" xmlns:w="http://schemas.openxmlformats.org/wordprocessingml/2006/main" xmlns:w14="http://schemas.microsoft.com/office/word/2010/wordml" xmlns:w15="http://schemas.microsoft.com/office/word/2012/wordml" xmlns:w16cex="http://schemas.microsoft.com/office/word/2018/wordml/cex" xmlns:w16cid="http://schemas.microsoft.com/office/word/2016/wordml/cid" xmlns:w16="http://schemas.microsoft.com/office/word/2018/wordml" xmlns:w16se="http://schemas.microsoft.com/office/word/2015/wordml/symex" xmlns:wpg="http://schemas.microsoft.com/office/word/2010/wordprocessingGroup" xmlns:wpi="http://schemas.microsoft.com/office/word/2010/wordprocessingInk" xmlns:wne="http://schemas.microsoft.com/office/word/2006/wordml" xmlns:wps="http://schemas.microsoft.com/office/word/2010/wordprocessingShape" mc:Ignorable="w14 w15 w16se w16cid w16 w16cex wp14">
+<w:footnotes xmlns:wpc="http://schemas.microsoft.com/office/word/2010/wordprocessingCanvas" xmlns:cx="http://schemas.microsoft.com/office/drawing/2014/chartex" xmlns:cx1="http://schemas.microsoft.com/office/drawing/2015/9/8/chartex" xmlns:cx2="http://schemas.microsoft.com/office/drawing/2015/10/21/chartex" xmlns:cx3="http://schemas.microsoft.com/office/drawing/2016/5/9/chartex" xmlns:cx4="http://schemas.microsoft.com/office/drawing/2016/5/10/chartex" xmlns:cx5="http://schemas.microsoft.com/office/drawing/2016/5/11/chartex" xmlns:cx6="http://schemas.microsoft.com/office/drawing/2016/5/12/chartex" xmlns:cx7="http://schemas.microsoft.com/office/drawing/2016/5/13/chartex" xmlns:cx8="http://schemas.microsoft.com/office/drawing/2016/5/14/chartex" xmlns:mc="http://schemas.openxmlformats.org/markup-compatibility/2006" xmlns:aink="http://schemas.microsoft.com/office/drawing/2016/ink" xmlns:am3d="http://schemas.microsoft.com/office/drawing/2017/model3d" xmlns:o="urn:schemas-microsoft-com:office:office" xmlns:oel="http://schemas.microsoft.com/office/2019/extlst" xmlns:r="http://schemas.openxmlformats.org/officeDocument/2006/relationships" xmlns:m="http://schemas.openxmlformats.org/officeDocument/2006/math" xmlns:v="urn:schemas-microsoft-com:vml" xmlns:wp14="http://schemas.microsoft.com/office/word/2010/wordprocessingDrawing" xmlns:wp="http://schemas.openxmlformats.org/drawingml/2006/wordprocessingDrawing" xmlns:w10="urn:schemas-microsoft-com:office:word" xmlns:w="http://schemas.openxmlformats.org/wordprocessingml/2006/main" xmlns:w14="http://schemas.microsoft.com/office/word/2010/wordml" xmlns:w15="http://schemas.microsoft.com/office/word/2012/wordml" xmlns:w16cex="http://schemas.microsoft.com/office/word/2018/wordml/cex" xmlns:w16cid="http://schemas.microsoft.com/office/word/2016/wordml/cid" xmlns:w16="http://schemas.microsoft.com/office/word/2018/wordml" xmlns:w16du="http://schemas.microsoft.com/office/word/2023/wordml/word16du" xmlns:w16sdtdh="http://schemas.microsoft.com/office/word/2020/wordml/sdtdatahash" xmlns:w16se="http://schemas.microsoft.com/office/word/2015/wordml/symex" xmlns:wpg="http://schemas.microsoft.com/office/word/2010/wordprocessingGroup" xmlns:wpi="http://schemas.microsoft.com/office/word/2010/wordprocessingInk" xmlns:wne="http://schemas.microsoft.com/office/word/2006/wordml" xmlns:wps="http://schemas.microsoft.com/office/word/2010/wordprocessingShape" mc:Ignorable="w14 w15 w16se w16cid w16 w16cex w16sdtdh w16du wp14">
   <w:footnote w:type="separator" w:id="-1">
     <w:p>
       <w:r>
@@ -4907,7 +4843,7 @@
 </file>
 
 <file path=word/header1.xml><?xml version="1.0" encoding="utf-8"?>
-<w:hdr xmlns:wpc="http://schemas.microsoft.com/office/word/2010/wordprocessingCanvas" xmlns:cx="http://schemas.microsoft.com/office/drawing/2014/chartex" xmlns:cx1="http://schemas.microsoft.com/office/drawing/2015/9/8/chartex" xmlns:cx2="http://schemas.microsoft.com/office/drawing/2015/10/21/chartex" xmlns:cx3="http://schemas.microsoft.com/office/drawing/2016/5/9/chartex" xmlns:cx4="http://schemas.microsoft.com/office/drawing/2016/5/10/chartex" xmlns:cx5="http://schemas.microsoft.com/office/drawing/2016/5/11/chartex" xmlns:cx6="http://schemas.microsoft.com/office/drawing/2016/5/12/chartex" xmlns:cx7="http://schemas.microsoft.com/office/drawing/2016/5/13/chartex" xmlns:cx8="http://schemas.microsoft.com/office/drawing/2016/5/14/chartex" xmlns:mc="http://schemas.openxmlformats.org/markup-compatibility/2006" xmlns:aink="http://schemas.microsoft.com/office/drawing/2016/ink" xmlns:am3d="http://schemas.microsoft.com/office/drawing/2017/model3d" xmlns:o="urn:schemas-microsoft-com:office:office" xmlns:r="http://schemas.openxmlformats.org/officeDocument/2006/relationships" xmlns:m="http://schemas.openxmlformats.org/officeDocument/2006/math" xmlns:v="urn:schemas-microsoft-com:vml" xmlns:wp14="http://schemas.microsoft.com/office/word/2010/wordprocessingDrawing" xmlns:wp="http://schemas.openxmlformats.org/drawingml/2006/wordprocessingDrawing" xmlns:w10="urn:schemas-microsoft-com:office:word" xmlns:w="http://schemas.openxmlformats.org/wordprocessingml/2006/main" xmlns:w14="http://schemas.microsoft.com/office/word/2010/wordml" xmlns:w15="http://schemas.microsoft.com/office/word/2012/wordml" xmlns:w16cex="http://schemas.microsoft.com/office/word/2018/wordml/cex" xmlns:w16cid="http://schemas.microsoft.com/office/word/2016/wordml/cid" xmlns:w16="http://schemas.microsoft.com/office/word/2018/wordml" xmlns:w16se="http://schemas.microsoft.com/office/word/2015/wordml/symex" xmlns:wpg="http://schemas.microsoft.com/office/word/2010/wordprocessingGroup" xmlns:wpi="http://schemas.microsoft.com/office/word/2010/wordprocessingInk" xmlns:wne="http://schemas.microsoft.com/office/word/2006/wordml" xmlns:wps="http://schemas.microsoft.com/office/word/2010/wordprocessingShape" mc:Ignorable="w14 w15 w16se w16cid w16 w16cex wp14">
+<w:hdr xmlns:wpc="http://schemas.microsoft.com/office/word/2010/wordprocessingCanvas" xmlns:cx="http://schemas.microsoft.com/office/drawing/2014/chartex" xmlns:cx1="http://schemas.microsoft.com/office/drawing/2015/9/8/chartex" xmlns:cx2="http://schemas.microsoft.com/office/drawing/2015/10/21/chartex" xmlns:cx3="http://schemas.microsoft.com/office/drawing/2016/5/9/chartex" xmlns:cx4="http://schemas.microsoft.com/office/drawing/2016/5/10/chartex" xmlns:cx5="http://schemas.microsoft.com/office/drawing/2016/5/11/chartex" xmlns:cx6="http://schemas.microsoft.com/office/drawing/2016/5/12/chartex" xmlns:cx7="http://schemas.microsoft.com/office/drawing/2016/5/13/chartex" xmlns:cx8="http://schemas.microsoft.com/office/drawing/2016/5/14/chartex" xmlns:mc="http://schemas.openxmlformats.org/markup-compatibility/2006" xmlns:aink="http://schemas.microsoft.com/office/drawing/2016/ink" xmlns:am3d="http://schemas.microsoft.com/office/drawing/2017/model3d" xmlns:o="urn:schemas-microsoft-com:office:office" xmlns:oel="http://schemas.microsoft.com/office/2019/extlst" xmlns:r="http://schemas.openxmlformats.org/officeDocument/2006/relationships" xmlns:m="http://schemas.openxmlformats.org/officeDocument/2006/math" xmlns:v="urn:schemas-microsoft-com:vml" xmlns:wp14="http://schemas.microsoft.com/office/word/2010/wordprocessingDrawing" xmlns:wp="http://schemas.openxmlformats.org/drawingml/2006/wordprocessingDrawing" xmlns:w10="urn:schemas-microsoft-com:office:word" xmlns:w="http://schemas.openxmlformats.org/wordprocessingml/2006/main" xmlns:w14="http://schemas.microsoft.com/office/word/2010/wordml" xmlns:w15="http://schemas.microsoft.com/office/word/2012/wordml" xmlns:w16cex="http://schemas.microsoft.com/office/word/2018/wordml/cex" xmlns:w16cid="http://schemas.microsoft.com/office/word/2016/wordml/cid" xmlns:w16="http://schemas.microsoft.com/office/word/2018/wordml" xmlns:w16du="http://schemas.microsoft.com/office/word/2023/wordml/word16du" xmlns:w16sdtdh="http://schemas.microsoft.com/office/word/2020/wordml/sdtdatahash" xmlns:w16se="http://schemas.microsoft.com/office/word/2015/wordml/symex" xmlns:wpg="http://schemas.microsoft.com/office/word/2010/wordprocessingGroup" xmlns:wpi="http://schemas.microsoft.com/office/word/2010/wordprocessingInk" xmlns:wne="http://schemas.microsoft.com/office/word/2006/wordml" xmlns:wps="http://schemas.microsoft.com/office/word/2010/wordprocessingShape" mc:Ignorable="w14 w15 w16se w16cid w16 w16cex w16sdtdh w16du wp14">
   <w:tbl>
     <w:tblPr>
       <w:tblStyle w:val="Mkatabulky"/>
@@ -5030,7 +4966,6 @@
             </w:rPr>
             <w:fldChar w:fldCharType="separate"/>
           </w:r>
-          <w:proofErr w:type="spellStart"/>
           <w:r>
             <w:rPr>
               <w:rFonts w:cs="Arial"/>
@@ -5041,7 +4976,6 @@
             </w:rPr>
             <w:t>EasyCC</w:t>
           </w:r>
-          <w:proofErr w:type="spellEnd"/>
           <w:r>
             <w:rPr>
               <w:rFonts w:cs="Arial"/>
@@ -5271,7 +5205,7 @@
 </file>
 
 <file path=word/numbering.xml><?xml version="1.0" encoding="utf-8"?>
-<w:numbering xmlns:wpc="http://schemas.microsoft.com/office/word/2010/wordprocessingCanvas" xmlns:cx="http://schemas.microsoft.com/office/drawing/2014/chartex" xmlns:cx1="http://schemas.microsoft.com/office/drawing/2015/9/8/chartex" xmlns:cx2="http://schemas.microsoft.com/office/drawing/2015/10/21/chartex" xmlns:cx3="http://schemas.microsoft.com/office/drawing/2016/5/9/chartex" xmlns:cx4="http://schemas.microsoft.com/office/drawing/2016/5/10/chartex" xmlns:cx5="http://schemas.microsoft.com/office/drawing/2016/5/11/chartex" xmlns:cx6="http://schemas.microsoft.com/office/drawing/2016/5/12/chartex" xmlns:cx7="http://schemas.microsoft.com/office/drawing/2016/5/13/chartex" xmlns:cx8="http://schemas.microsoft.com/office/drawing/2016/5/14/chartex" xmlns:mc="http://schemas.openxmlformats.org/markup-compatibility/2006" xmlns:aink="http://schemas.microsoft.com/office/drawing/2016/ink" xmlns:am3d="http://schemas.microsoft.com/office/drawing/2017/model3d" xmlns:o="urn:schemas-microsoft-com:office:office" xmlns:r="http://schemas.openxmlformats.org/officeDocument/2006/relationships" xmlns:m="http://schemas.openxmlformats.org/officeDocument/2006/math" xmlns:v="urn:schemas-microsoft-com:vml" xmlns:wp14="http://schemas.microsoft.com/office/word/2010/wordprocessingDrawing" xmlns:wp="http://schemas.openxmlformats.org/drawingml/2006/wordprocessingDrawing" xmlns:w10="urn:schemas-microsoft-com:office:word" xmlns:w="http://schemas.openxmlformats.org/wordprocessingml/2006/main" xmlns:w14="http://schemas.microsoft.com/office/word/2010/wordml" xmlns:w15="http://schemas.microsoft.com/office/word/2012/wordml" xmlns:w16cex="http://schemas.microsoft.com/office/word/2018/wordml/cex" xmlns:w16cid="http://schemas.microsoft.com/office/word/2016/wordml/cid" xmlns:w16="http://schemas.microsoft.com/office/word/2018/wordml" xmlns:w16se="http://schemas.microsoft.com/office/word/2015/wordml/symex" xmlns:wpg="http://schemas.microsoft.com/office/word/2010/wordprocessingGroup" xmlns:wpi="http://schemas.microsoft.com/office/word/2010/wordprocessingInk" xmlns:wne="http://schemas.microsoft.com/office/word/2006/wordml" xmlns:wps="http://schemas.microsoft.com/office/word/2010/wordprocessingShape" mc:Ignorable="w14 w15 w16se w16cid w16 w16cex wp14">
+<w:numbering xmlns:wpc="http://schemas.microsoft.com/office/word/2010/wordprocessingCanvas" xmlns:cx="http://schemas.microsoft.com/office/drawing/2014/chartex" xmlns:cx1="http://schemas.microsoft.com/office/drawing/2015/9/8/chartex" xmlns:cx2="http://schemas.microsoft.com/office/drawing/2015/10/21/chartex" xmlns:cx3="http://schemas.microsoft.com/office/drawing/2016/5/9/chartex" xmlns:cx4="http://schemas.microsoft.com/office/drawing/2016/5/10/chartex" xmlns:cx5="http://schemas.microsoft.com/office/drawing/2016/5/11/chartex" xmlns:cx6="http://schemas.microsoft.com/office/drawing/2016/5/12/chartex" xmlns:cx7="http://schemas.microsoft.com/office/drawing/2016/5/13/chartex" xmlns:cx8="http://schemas.microsoft.com/office/drawing/2016/5/14/chartex" xmlns:mc="http://schemas.openxmlformats.org/markup-compatibility/2006" xmlns:aink="http://schemas.microsoft.com/office/drawing/2016/ink" xmlns:am3d="http://schemas.microsoft.com/office/drawing/2017/model3d" xmlns:o="urn:schemas-microsoft-com:office:office" xmlns:oel="http://schemas.microsoft.com/office/2019/extlst" xmlns:r="http://schemas.openxmlformats.org/officeDocument/2006/relationships" xmlns:m="http://schemas.openxmlformats.org/officeDocument/2006/math" xmlns:v="urn:schemas-microsoft-com:vml" xmlns:wp14="http://schemas.microsoft.com/office/word/2010/wordprocessingDrawing" xmlns:wp="http://schemas.openxmlformats.org/drawingml/2006/wordprocessingDrawing" xmlns:w10="urn:schemas-microsoft-com:office:word" xmlns:w="http://schemas.openxmlformats.org/wordprocessingml/2006/main" xmlns:w14="http://schemas.microsoft.com/office/word/2010/wordml" xmlns:w15="http://schemas.microsoft.com/office/word/2012/wordml" xmlns:w16cex="http://schemas.microsoft.com/office/word/2018/wordml/cex" xmlns:w16cid="http://schemas.microsoft.com/office/word/2016/wordml/cid" xmlns:w16="http://schemas.microsoft.com/office/word/2018/wordml" xmlns:w16du="http://schemas.microsoft.com/office/word/2023/wordml/word16du" xmlns:w16sdtdh="http://schemas.microsoft.com/office/word/2020/wordml/sdtdatahash" xmlns:w16se="http://schemas.microsoft.com/office/word/2015/wordml/symex" xmlns:wpg="http://schemas.microsoft.com/office/word/2010/wordprocessingGroup" xmlns:wpi="http://schemas.microsoft.com/office/word/2010/wordprocessingInk" xmlns:wne="http://schemas.microsoft.com/office/word/2006/wordml" xmlns:wps="http://schemas.microsoft.com/office/word/2010/wordprocessingShape" mc:Ignorable="w14 w15 w16se w16cid w16 w16cex w16sdtdh w16du wp14">
   <w:abstractNum w:abstractNumId="0" w15:restartNumberingAfterBreak="0">
     <w:nsid w:val="00000001"/>
     <w:multiLevelType w:val="multilevel"/>
@@ -7410,7 +7344,7 @@
         <w:rFonts w:ascii="Courier New" w:hAnsi="Courier New" w:cs="Courier New" w:hint="default"/>
       </w:rPr>
     </w:lvl>
-    <w:lvl w:ilvl="2" w:tplc="04050005" w:tentative="1">
+    <w:lvl w:ilvl="2" w:tplc="04050005">
       <w:start w:val="1"/>
       <w:numFmt w:val="bullet"/>
       <w:lvlText w:val=""/>
@@ -10434,121 +10368,121 @@
       </w:rPr>
     </w:lvl>
   </w:abstractNum>
-  <w:num w:numId="1">
+  <w:num w:numId="1" w16cid:durableId="1393234142">
     <w:abstractNumId w:val="6"/>
   </w:num>
-  <w:num w:numId="2">
+  <w:num w:numId="2" w16cid:durableId="74741790">
     <w:abstractNumId w:val="40"/>
   </w:num>
-  <w:num w:numId="3">
+  <w:num w:numId="3" w16cid:durableId="532156373">
     <w:abstractNumId w:val="24"/>
   </w:num>
-  <w:num w:numId="4">
+  <w:num w:numId="4" w16cid:durableId="1715805894">
     <w:abstractNumId w:val="14"/>
   </w:num>
-  <w:num w:numId="5">
+  <w:num w:numId="5" w16cid:durableId="1920796667">
     <w:abstractNumId w:val="28"/>
   </w:num>
-  <w:num w:numId="6">
+  <w:num w:numId="6" w16cid:durableId="303318522">
     <w:abstractNumId w:val="8"/>
   </w:num>
-  <w:num w:numId="7">
+  <w:num w:numId="7" w16cid:durableId="1241989427">
     <w:abstractNumId w:val="2"/>
   </w:num>
-  <w:num w:numId="8">
+  <w:num w:numId="8" w16cid:durableId="198132931">
     <w:abstractNumId w:val="9"/>
   </w:num>
-  <w:num w:numId="9">
+  <w:num w:numId="9" w16cid:durableId="1964187265">
     <w:abstractNumId w:val="33"/>
   </w:num>
-  <w:num w:numId="10">
+  <w:num w:numId="10" w16cid:durableId="859507687">
     <w:abstractNumId w:val="37"/>
   </w:num>
-  <w:num w:numId="11">
+  <w:num w:numId="11" w16cid:durableId="914708292">
     <w:abstractNumId w:val="23"/>
   </w:num>
-  <w:num w:numId="12">
+  <w:num w:numId="12" w16cid:durableId="1586183490">
     <w:abstractNumId w:val="22"/>
   </w:num>
-  <w:num w:numId="13">
+  <w:num w:numId="13" w16cid:durableId="1951543593">
     <w:abstractNumId w:val="1"/>
   </w:num>
-  <w:num w:numId="14">
+  <w:num w:numId="14" w16cid:durableId="1031613472">
     <w:abstractNumId w:val="16"/>
   </w:num>
-  <w:num w:numId="15">
+  <w:num w:numId="15" w16cid:durableId="1488938619">
     <w:abstractNumId w:val="42"/>
   </w:num>
-  <w:num w:numId="16">
+  <w:num w:numId="16" w16cid:durableId="964430605">
     <w:abstractNumId w:val="32"/>
   </w:num>
-  <w:num w:numId="17">
+  <w:num w:numId="17" w16cid:durableId="137889798">
     <w:abstractNumId w:val="7"/>
   </w:num>
-  <w:num w:numId="18">
+  <w:num w:numId="18" w16cid:durableId="1805587359">
     <w:abstractNumId w:val="5"/>
   </w:num>
-  <w:num w:numId="19">
+  <w:num w:numId="19" w16cid:durableId="1732658631">
     <w:abstractNumId w:val="35"/>
   </w:num>
-  <w:num w:numId="20">
+  <w:num w:numId="20" w16cid:durableId="495611012">
     <w:abstractNumId w:val="38"/>
   </w:num>
-  <w:num w:numId="21">
+  <w:num w:numId="21" w16cid:durableId="2142337782">
     <w:abstractNumId w:val="43"/>
   </w:num>
-  <w:num w:numId="22">
+  <w:num w:numId="22" w16cid:durableId="324825336">
     <w:abstractNumId w:val="12"/>
   </w:num>
-  <w:num w:numId="23">
+  <w:num w:numId="23" w16cid:durableId="1187132307">
     <w:abstractNumId w:val="44"/>
   </w:num>
-  <w:num w:numId="24">
+  <w:num w:numId="24" w16cid:durableId="487401623">
     <w:abstractNumId w:val="17"/>
   </w:num>
-  <w:num w:numId="25">
+  <w:num w:numId="25" w16cid:durableId="18513895">
     <w:abstractNumId w:val="34"/>
   </w:num>
-  <w:num w:numId="26">
+  <w:num w:numId="26" w16cid:durableId="1170636009">
     <w:abstractNumId w:val="20"/>
   </w:num>
-  <w:num w:numId="27">
+  <w:num w:numId="27" w16cid:durableId="248078958">
     <w:abstractNumId w:val="4"/>
   </w:num>
-  <w:num w:numId="28">
+  <w:num w:numId="28" w16cid:durableId="1757899008">
     <w:abstractNumId w:val="36"/>
   </w:num>
-  <w:num w:numId="29">
+  <w:num w:numId="29" w16cid:durableId="1786341552">
     <w:abstractNumId w:val="19"/>
   </w:num>
-  <w:num w:numId="30">
+  <w:num w:numId="30" w16cid:durableId="1343779328">
     <w:abstractNumId w:val="41"/>
   </w:num>
-  <w:num w:numId="31">
+  <w:num w:numId="31" w16cid:durableId="130252010">
     <w:abstractNumId w:val="27"/>
   </w:num>
-  <w:num w:numId="32">
+  <w:num w:numId="32" w16cid:durableId="1550989857">
     <w:abstractNumId w:val="26"/>
   </w:num>
-  <w:num w:numId="33">
+  <w:num w:numId="33" w16cid:durableId="579873820">
     <w:abstractNumId w:val="3"/>
   </w:num>
-  <w:num w:numId="34">
+  <w:num w:numId="34" w16cid:durableId="1867325588">
     <w:abstractNumId w:val="30"/>
   </w:num>
-  <w:num w:numId="35">
+  <w:num w:numId="35" w16cid:durableId="121534228">
     <w:abstractNumId w:val="39"/>
   </w:num>
-  <w:num w:numId="36">
+  <w:num w:numId="36" w16cid:durableId="2057004293">
     <w:abstractNumId w:val="11"/>
   </w:num>
-  <w:num w:numId="37">
+  <w:num w:numId="37" w16cid:durableId="900285191">
     <w:abstractNumId w:val="21"/>
   </w:num>
-  <w:num w:numId="38">
+  <w:num w:numId="38" w16cid:durableId="1039938503">
     <w:abstractNumId w:val="13"/>
   </w:num>
-  <w:num w:numId="39">
+  <w:num w:numId="39" w16cid:durableId="81144899">
     <w:abstractNumId w:val="6"/>
     <w:lvlOverride w:ilvl="0">
       <w:startOverride w:val="1"/>
@@ -10578,22 +10512,22 @@
       <w:startOverride w:val="1"/>
     </w:lvlOverride>
   </w:num>
-  <w:num w:numId="40">
+  <w:num w:numId="40" w16cid:durableId="1911646797">
     <w:abstractNumId w:val="25"/>
   </w:num>
-  <w:num w:numId="41">
+  <w:num w:numId="41" w16cid:durableId="69812747">
     <w:abstractNumId w:val="31"/>
   </w:num>
-  <w:num w:numId="42">
+  <w:num w:numId="42" w16cid:durableId="322050666">
     <w:abstractNumId w:val="10"/>
   </w:num>
-  <w:num w:numId="43">
+  <w:num w:numId="43" w16cid:durableId="493227894">
     <w:abstractNumId w:val="29"/>
   </w:num>
-  <w:num w:numId="44">
+  <w:num w:numId="44" w16cid:durableId="750466547">
     <w:abstractNumId w:val="15"/>
   </w:num>
-  <w:num w:numId="45">
+  <w:num w:numId="45" w16cid:durableId="1987857916">
     <w:abstractNumId w:val="18"/>
   </w:num>
   <w:numIdMacAtCleanup w:val="15"/>
@@ -10601,7 +10535,7 @@
 </file>
 
 <file path=word/styles.xml><?xml version="1.0" encoding="utf-8"?>
-<w:styles xmlns:mc="http://schemas.openxmlformats.org/markup-compatibility/2006" xmlns:r="http://schemas.openxmlformats.org/officeDocument/2006/relationships" xmlns:w="http://schemas.openxmlformats.org/wordprocessingml/2006/main" xmlns:w14="http://schemas.microsoft.com/office/word/2010/wordml" xmlns:w15="http://schemas.microsoft.com/office/word/2012/wordml" xmlns:w16cex="http://schemas.microsoft.com/office/word/2018/wordml/cex" xmlns:w16cid="http://schemas.microsoft.com/office/word/2016/wordml/cid" xmlns:w16="http://schemas.microsoft.com/office/word/2018/wordml" xmlns:w16se="http://schemas.microsoft.com/office/word/2015/wordml/symex" mc:Ignorable="w14 w15 w16se w16cid w16 w16cex">
+<w:styles xmlns:mc="http://schemas.openxmlformats.org/markup-compatibility/2006" xmlns:r="http://schemas.openxmlformats.org/officeDocument/2006/relationships" xmlns:w="http://schemas.openxmlformats.org/wordprocessingml/2006/main" xmlns:w14="http://schemas.microsoft.com/office/word/2010/wordml" xmlns:w15="http://schemas.microsoft.com/office/word/2012/wordml" xmlns:w16cex="http://schemas.microsoft.com/office/word/2018/wordml/cex" xmlns:w16cid="http://schemas.microsoft.com/office/word/2016/wordml/cid" xmlns:w16="http://schemas.microsoft.com/office/word/2018/wordml" xmlns:w16du="http://schemas.microsoft.com/office/word/2023/wordml/word16du" xmlns:w16sdtdh="http://schemas.microsoft.com/office/word/2020/wordml/sdtdatahash" xmlns:w16se="http://schemas.microsoft.com/office/word/2015/wordml/symex" mc:Ignorable="w14 w15 w16se w16cid w16 w16cex w16sdtdh w16du">
   <w:docDefaults>
     <w:rPrDefault>
       <w:rPr>

</xml_diff>